<commit_message>
Leerdoel pagina en cert pagina
</commit_message>
<xml_diff>
--- a/onderzoek-bestanden-etc/Leerdoelen/Tech&Beweging/Movement.docx
+++ b/onderzoek-bestanden-etc/Leerdoelen/Tech&Beweging/Movement.docx
@@ -130,7 +130,18 @@
                                         <w:szCs w:val="64"/>
                                         <w:lang w:val="nl-NL"/>
                                       </w:rPr>
-                                      <w:t>Beweging &amp; Smart Cities</w:t>
+                                      <w:t>Gezondheid</w:t>
+                                    </w:r>
+                                    <w:r>
+                                      <w:rPr>
+                                        <w:rFonts w:asciiTheme="majorHAnsi" w:eastAsiaTheme="majorEastAsia" w:hAnsiTheme="majorHAnsi" w:cstheme="majorBidi"/>
+                                        <w:caps/>
+                                        <w:color w:val="B969B8" w:themeColor="text2" w:themeTint="99"/>
+                                        <w:sz w:val="64"/>
+                                        <w:szCs w:val="64"/>
+                                        <w:lang w:val="nl-NL"/>
+                                      </w:rPr>
+                                      <w:t xml:space="preserve"> &amp; Smart Cities</w:t>
                                     </w:r>
                                   </w:p>
                                 </w:sdtContent>
@@ -260,7 +271,18 @@
                                   <w:szCs w:val="64"/>
                                   <w:lang w:val="nl-NL"/>
                                 </w:rPr>
-                                <w:t>Beweging &amp; Smart Cities</w:t>
+                                <w:t>Gezondheid</w:t>
+                              </w:r>
+                              <w:r>
+                                <w:rPr>
+                                  <w:rFonts w:asciiTheme="majorHAnsi" w:eastAsiaTheme="majorEastAsia" w:hAnsiTheme="majorHAnsi" w:cstheme="majorBidi"/>
+                                  <w:caps/>
+                                  <w:color w:val="B969B8" w:themeColor="text2" w:themeTint="99"/>
+                                  <w:sz w:val="64"/>
+                                  <w:szCs w:val="64"/>
+                                  <w:lang w:val="nl-NL"/>
+                                </w:rPr>
+                                <w:t xml:space="preserve"> &amp; Smart Cities</w:t>
                               </w:r>
                             </w:p>
                           </w:sdtContent>
@@ -2138,26 +2160,14 @@
         <w:pStyle w:val="Heading3"/>
       </w:pPr>
       <w:bookmarkStart w:id="4" w:name="_Toc123725748"/>
-      <w:proofErr w:type="spellStart"/>
-      <w:proofErr w:type="gramStart"/>
       <w:r>
         <w:t>mHealth</w:t>
       </w:r>
       <w:bookmarkEnd w:id="4"/>
-      <w:proofErr w:type="spellEnd"/>
-      <w:proofErr w:type="gramEnd"/>
-    </w:p>
-    <w:p>
-      <w:r>
-        <w:t xml:space="preserve">Oplossingen gebracht door de slimme stad kunnen in twee vormen komen, passief en actief. Een voorbeeld van een passieve oplossing is </w:t>
-      </w:r>
-      <w:proofErr w:type="spellStart"/>
-      <w:r>
-        <w:t>mHealth</w:t>
-      </w:r>
-      <w:proofErr w:type="spellEnd"/>
-      <w:r>
-        <w:t xml:space="preserve"> </w:t>
+    </w:p>
+    <w:p>
+      <w:r>
+        <w:t xml:space="preserve">Oplossingen gebracht door de slimme stad kunnen in twee vormen komen, passief en actief. Een voorbeeld van een passieve oplossing is mHealth </w:t>
       </w:r>
       <w:sdt>
         <w:sdtPr>
@@ -2186,17 +2196,7 @@
         </w:sdtContent>
       </w:sdt>
       <w:r>
-        <w:t xml:space="preserve">. </w:t>
-      </w:r>
-      <w:proofErr w:type="spellStart"/>
-      <w:proofErr w:type="gramStart"/>
-      <w:r>
-        <w:t>mHealth</w:t>
-      </w:r>
-      <w:proofErr w:type="spellEnd"/>
-      <w:proofErr w:type="gramEnd"/>
-      <w:r>
-        <w:t xml:space="preserve">, mobile health, health apps zijn applicaties die passief data verzamelen over een persoon, zijnde hoeveel zij bewegen, hun hardslag, maar ook informatie over tijd besteed achter anderen apparaten en voedsel innamen. Vervolgens kan een </w:t>
+        <w:t xml:space="preserve">. mHealth, mobile health, health apps zijn applicaties die passief data verzamelen over een persoon, zijnde hoeveel zij bewegen, hun hardslag, maar ook informatie over tijd besteed achter anderen apparaten en voedsel innamen. Vervolgens kan een </w:t>
       </w:r>
       <w:r>
         <w:t>algoritme op</w:t>
@@ -2638,145 +2638,8 @@
           <w:i/>
           <w:iCs/>
         </w:rPr>
-        <w:t xml:space="preserve">Understanding </w:t>
-      </w:r>
-      <w:proofErr w:type="spellStart"/>
-      <w:r>
-        <w:rPr>
-          <w:i/>
-          <w:iCs/>
-        </w:rPr>
-        <w:t>the</w:t>
-      </w:r>
-      <w:proofErr w:type="spellEnd"/>
-      <w:r>
-        <w:rPr>
-          <w:i/>
-          <w:iCs/>
-        </w:rPr>
-        <w:t xml:space="preserve"> Nature of </w:t>
-      </w:r>
-      <w:proofErr w:type="spellStart"/>
-      <w:r>
-        <w:rPr>
-          <w:i/>
-          <w:iCs/>
-        </w:rPr>
-        <w:t>Motivation</w:t>
-      </w:r>
-      <w:proofErr w:type="spellEnd"/>
-      <w:r>
-        <w:rPr>
-          <w:i/>
-          <w:iCs/>
-        </w:rPr>
-        <w:t xml:space="preserve"> </w:t>
-      </w:r>
-      <w:proofErr w:type="spellStart"/>
-      <w:r>
-        <w:rPr>
-          <w:i/>
-          <w:iCs/>
-        </w:rPr>
-        <w:t>and</w:t>
-      </w:r>
-      <w:proofErr w:type="spellEnd"/>
-      <w:r>
-        <w:rPr>
-          <w:i/>
-          <w:iCs/>
-        </w:rPr>
-        <w:t xml:space="preserve"> </w:t>
-      </w:r>
-      <w:proofErr w:type="spellStart"/>
-      <w:r>
-        <w:rPr>
-          <w:i/>
-          <w:iCs/>
-        </w:rPr>
-        <w:t>Motivating</w:t>
-      </w:r>
-      <w:proofErr w:type="spellEnd"/>
-      <w:r>
-        <w:rPr>
-          <w:i/>
-          <w:iCs/>
-        </w:rPr>
-        <w:t xml:space="preserve"> </w:t>
-      </w:r>
-      <w:proofErr w:type="spellStart"/>
-      <w:r>
-        <w:rPr>
-          <w:i/>
-          <w:iCs/>
-        </w:rPr>
-        <w:t>Students</w:t>
-      </w:r>
-      <w:proofErr w:type="spellEnd"/>
-      <w:r>
-        <w:rPr>
-          <w:i/>
-          <w:iCs/>
-        </w:rPr>
-        <w:t xml:space="preserve"> </w:t>
-      </w:r>
-      <w:proofErr w:type="spellStart"/>
-      <w:r>
-        <w:rPr>
-          <w:i/>
-          <w:iCs/>
-        </w:rPr>
-        <w:t>through</w:t>
-      </w:r>
-      <w:proofErr w:type="spellEnd"/>
-      <w:r>
-        <w:rPr>
-          <w:i/>
-          <w:iCs/>
-        </w:rPr>
-        <w:t xml:space="preserve"> Teaching </w:t>
-      </w:r>
-      <w:proofErr w:type="spellStart"/>
-      <w:r>
-        <w:rPr>
-          <w:i/>
-          <w:iCs/>
-        </w:rPr>
-        <w:t>and</w:t>
-      </w:r>
-      <w:proofErr w:type="spellEnd"/>
-      <w:r>
-        <w:rPr>
-          <w:i/>
-          <w:iCs/>
-        </w:rPr>
-        <w:t xml:space="preserve"> Learning in </w:t>
-      </w:r>
-      <w:proofErr w:type="spellStart"/>
-      <w:r>
-        <w:rPr>
-          <w:i/>
-          <w:iCs/>
-        </w:rPr>
-        <w:t>Higher</w:t>
-      </w:r>
-      <w:proofErr w:type="spellEnd"/>
-      <w:r>
-        <w:rPr>
-          <w:i/>
-          <w:iCs/>
-        </w:rPr>
-        <w:t xml:space="preserve"> </w:t>
-      </w:r>
-      <w:proofErr w:type="spellStart"/>
-      <w:r>
-        <w:rPr>
-          <w:i/>
-          <w:iCs/>
-        </w:rPr>
-        <w:t>Education</w:t>
-      </w:r>
-      <w:proofErr w:type="spellEnd"/>
+        <w:t>Understanding the Nature of Motivation and Motivating Students through Teaching and Learning in Higher Education</w:t>
+      </w:r>
       <w:r>
         <w:rPr>
           <w:i/>
@@ -2857,29 +2720,7 @@
           <w:szCs w:val="21"/>
           <w:lang w:val="en-GB"/>
         </w:rPr>
-        <w:t xml:space="preserve">translation programme, we </w:t>
-      </w:r>
-      <w:proofErr w:type="gramStart"/>
-      <w:r>
-        <w:rPr>
-          <w:i/>
-          <w:iCs/>
-          <w:sz w:val="21"/>
-          <w:szCs w:val="21"/>
-          <w:lang w:val="en-GB"/>
-        </w:rPr>
-        <w:t>have to</w:t>
-      </w:r>
-      <w:proofErr w:type="gramEnd"/>
-      <w:r>
-        <w:rPr>
-          <w:i/>
-          <w:iCs/>
-          <w:sz w:val="21"/>
-          <w:szCs w:val="21"/>
-          <w:lang w:val="en-GB"/>
-        </w:rPr>
-        <w:t xml:space="preserve"> do well in every subject. I have heard that the</w:t>
+        <w:t>translation programme, we have to do well in every subject. I have heard that the</w:t>
       </w:r>
       <w:r>
         <w:rPr>
@@ -2899,7 +2740,6 @@
         </w:rPr>
         <w:t xml:space="preserve">requirement for translation programme at university is 3.5 for GPA. </w:t>
       </w:r>
-      <w:proofErr w:type="spellStart"/>
       <w:r>
         <w:rPr>
           <w:i/>
@@ -2907,9 +2747,15 @@
           <w:sz w:val="21"/>
           <w:szCs w:val="21"/>
         </w:rPr>
-        <w:t>That’s</w:t>
-      </w:r>
-      <w:proofErr w:type="spellEnd"/>
+        <w:t>That’s why I am</w:t>
+      </w:r>
+      <w:r>
+        <w:rPr>
+          <w:i/>
+          <w:iCs/>
+        </w:rPr>
+        <w:br/>
+      </w:r>
       <w:r>
         <w:rPr>
           <w:i/>
@@ -2917,85 +2763,7 @@
           <w:sz w:val="21"/>
           <w:szCs w:val="21"/>
         </w:rPr>
-        <w:t xml:space="preserve"> </w:t>
-      </w:r>
-      <w:proofErr w:type="spellStart"/>
-      <w:r>
-        <w:rPr>
-          <w:i/>
-          <w:iCs/>
-          <w:sz w:val="21"/>
-          <w:szCs w:val="21"/>
-        </w:rPr>
-        <w:t>why</w:t>
-      </w:r>
-      <w:proofErr w:type="spellEnd"/>
-      <w:r>
-        <w:rPr>
-          <w:i/>
-          <w:iCs/>
-          <w:sz w:val="21"/>
-          <w:szCs w:val="21"/>
-        </w:rPr>
-        <w:t xml:space="preserve"> I </w:t>
-      </w:r>
-      <w:proofErr w:type="spellStart"/>
-      <w:r>
-        <w:rPr>
-          <w:i/>
-          <w:iCs/>
-          <w:sz w:val="21"/>
-          <w:szCs w:val="21"/>
-        </w:rPr>
-        <w:t>am</w:t>
-      </w:r>
-      <w:proofErr w:type="spellEnd"/>
-      <w:r>
-        <w:rPr>
-          <w:i/>
-          <w:iCs/>
-        </w:rPr>
-        <w:br/>
-      </w:r>
-      <w:proofErr w:type="spellStart"/>
-      <w:r>
-        <w:rPr>
-          <w:i/>
-          <w:iCs/>
-          <w:sz w:val="21"/>
-          <w:szCs w:val="21"/>
-        </w:rPr>
-        <w:t>worried</w:t>
-      </w:r>
-      <w:proofErr w:type="spellEnd"/>
-      <w:r>
-        <w:rPr>
-          <w:i/>
-          <w:iCs/>
-          <w:sz w:val="21"/>
-          <w:szCs w:val="21"/>
-        </w:rPr>
-        <w:t xml:space="preserve"> </w:t>
-      </w:r>
-      <w:proofErr w:type="spellStart"/>
-      <w:r>
-        <w:rPr>
-          <w:i/>
-          <w:iCs/>
-          <w:sz w:val="21"/>
-          <w:szCs w:val="21"/>
-        </w:rPr>
-        <w:t>about</w:t>
-      </w:r>
-      <w:proofErr w:type="spellEnd"/>
-      <w:r>
-        <w:rPr>
-          <w:i/>
-          <w:iCs/>
-          <w:sz w:val="21"/>
-          <w:szCs w:val="21"/>
-        </w:rPr>
-        <w:t xml:space="preserve"> it.</w:t>
+        <w:t>worried about it.</w:t>
       </w:r>
     </w:p>
     <w:p>
@@ -3163,47 +2931,7 @@
           <w:sz w:val="21"/>
           <w:szCs w:val="21"/>
         </w:rPr>
-        <w:t xml:space="preserve">I </w:t>
-      </w:r>
-      <w:proofErr w:type="spellStart"/>
-      <w:r>
-        <w:rPr>
-          <w:i/>
-          <w:iCs/>
-          <w:sz w:val="21"/>
-          <w:szCs w:val="21"/>
-        </w:rPr>
-        <w:t>don’t</w:t>
-      </w:r>
-      <w:proofErr w:type="spellEnd"/>
-      <w:r>
-        <w:rPr>
-          <w:i/>
-          <w:iCs/>
-          <w:sz w:val="21"/>
-          <w:szCs w:val="21"/>
-        </w:rPr>
-        <w:t xml:space="preserve"> </w:t>
-      </w:r>
-      <w:proofErr w:type="spellStart"/>
-      <w:r>
-        <w:rPr>
-          <w:i/>
-          <w:iCs/>
-          <w:sz w:val="21"/>
-          <w:szCs w:val="21"/>
-        </w:rPr>
-        <w:t>understand</w:t>
-      </w:r>
-      <w:proofErr w:type="spellEnd"/>
-      <w:r>
-        <w:rPr>
-          <w:i/>
-          <w:iCs/>
-          <w:sz w:val="21"/>
-          <w:szCs w:val="21"/>
-        </w:rPr>
-        <w:t xml:space="preserve"> it.</w:t>
+        <w:t>I don’t understand it.</w:t>
       </w:r>
       <w:r>
         <w:rPr>
@@ -3315,27 +3043,7 @@
           <w:sz w:val="21"/>
           <w:szCs w:val="21"/>
         </w:rPr>
-        <w:t xml:space="preserve"> gebruiken om </w:t>
-      </w:r>
-      <w:proofErr w:type="spellStart"/>
-      <w:r>
-        <w:rPr>
-          <w:i/>
-          <w:iCs/>
-          <w:sz w:val="21"/>
-          <w:szCs w:val="21"/>
-        </w:rPr>
-        <w:t>realtime</w:t>
-      </w:r>
-      <w:proofErr w:type="spellEnd"/>
-      <w:r>
-        <w:rPr>
-          <w:i/>
-          <w:iCs/>
-          <w:sz w:val="21"/>
-          <w:szCs w:val="21"/>
-        </w:rPr>
-        <w:t xml:space="preserve"> </w:t>
+        <w:t xml:space="preserve"> gebruiken om realtime </w:t>
       </w:r>
       <w:r>
         <w:rPr>
@@ -3520,13 +3228,6 @@
     <w:bookmarkStart w:id="9" w:name="_Toc123725753" w:displacedByCustomXml="next"/>
     <w:sdt>
       <w:sdtPr>
-        <w:id w:val="802881373"/>
-        <w:docPartObj>
-          <w:docPartGallery w:val="Bibliographies"/>
-          <w:docPartUnique/>
-        </w:docPartObj>
-      </w:sdtPr>
-      <w:sdtEndPr>
         <w:rPr>
           <w:rFonts w:ascii="Arial" w:eastAsiaTheme="minorHAnsi" w:hAnsi="Arial" w:cs="Arial"/>
           <w:b w:val="0"/>
@@ -3534,7 +3235,12 @@
           <w:sz w:val="24"/>
           <w:szCs w:val="24"/>
         </w:rPr>
-      </w:sdtEndPr>
+        <w:id w:val="802881373"/>
+        <w:docPartObj>
+          <w:docPartGallery w:val="Bibliographies"/>
+          <w:docPartUnique/>
+        </w:docPartObj>
+      </w:sdtPr>
       <w:sdtContent>
         <w:p>
           <w:pPr>
@@ -3557,6 +3263,7 @@
                 <w:ind w:left="720" w:hanging="720"/>
                 <w:rPr>
                   <w:noProof/>
+                  <w:lang w:val="en-GB"/>
                 </w:rPr>
               </w:pPr>
               <w:r>
@@ -3586,7 +3293,14 @@
                 <w:rPr>
                   <w:noProof/>
                 </w:rPr>
-                <w:t xml:space="preserve"> CBS.</w:t>
+                <w:t xml:space="preserve"> </w:t>
+              </w:r>
+              <w:r>
+                <w:rPr>
+                  <w:noProof/>
+                  <w:lang w:val="en-GB"/>
+                </w:rPr>
+                <w:t>CBS.</w:t>
               </w:r>
             </w:p>
             <w:p>

</xml_diff>